<commit_message>
Did HTML 4 assignment
</commit_message>
<xml_diff>
--- a/autumn-bowls/Photo-text.docx
+++ b/autumn-bowls/Photo-text.docx
@@ -24,13 +24,7 @@
       </w:r>
       <w:proofErr w:type="gramEnd"/>
       <w:r>
-        <w:t xml:space="preserve"> and nutritious. </w:t>
-      </w:r>
-      <w:r>
-        <w:t>It is a seasonal favorite for my friends and family</w:t>
-      </w:r>
-      <w:r>
-        <w:t xml:space="preserve"> and I usually the ingredients for under 20 dollars TOTAL (not including the spices and oil)</w:t>
+        <w:t xml:space="preserve"> and nutritious. It is a seasonal favorite for my friends and family and I usually the ingredients for under 20 dollars TOTAL (not including the spices and oil)</w:t>
       </w:r>
       <w:r>
         <w:t>. I</w:t>
@@ -220,13 +214,7 @@
     <w:p/>
     <w:p>
       <w:r>
-        <w:t xml:space="preserve">If you can’t get your hands on these ingredients or don’t like some, don’t sweat it. </w:t>
-      </w:r>
-      <w:r>
-        <w:t>All of these are easily replaceable, and you can make the dish according to your tastes and need</w:t>
-      </w:r>
-      <w:r>
-        <w:t xml:space="preserve">s. </w:t>
+        <w:t xml:space="preserve">If you can’t get your hands on these ingredients or don’t like some, don’t sweat it. All of these are easily replaceable, and you can make the dish according to your tastes and needs. </w:t>
       </w:r>
     </w:p>
     <w:p/>
@@ -571,12 +559,6 @@
     <w:p>
       <w:r>
         <w:t xml:space="preserve">Let me know what you think </w:t>
-      </w:r>
-      <w:r>
-        <w:sym w:font="Wingdings" w:char="F04A"/>
-      </w:r>
-      <w:r>
-        <w:t xml:space="preserve"> </w:t>
       </w:r>
     </w:p>
     <w:sectPr>

</xml_diff>